<commit_message>
Added first instruction to Lab Guide doc
</commit_message>
<xml_diff>
--- a/LabInstructions/NetCoreHooksLabGuideInstructions7-1.docx
+++ b/LabInstructions/NetCoreHooksLabGuideInstructions7-1.docx
@@ -15,6 +15,12 @@
     <w:p>
       <w:r>
         <w:t>Author: Eric Lynch</w:t>
+      </w:r>
+    </w:p>
+    <w:p/>
+    <w:p>
+      <w:r>
+        <w:t>Here is a test instruction.</w:t>
       </w:r>
       <w:bookmarkStart w:id="0" w:name="_GoBack"/>
       <w:bookmarkEnd w:id="0"/>
@@ -754,6 +760,15 @@
 </file>
 
 <file path=customXml/item1.xml><?xml version="1.0" encoding="utf-8"?>
+<?mso-contentType ?>
+<FormTemplates xmlns="http://schemas.microsoft.com/sharepoint/v3/contenttype/forms">
+  <Display>DocumentLibraryForm</Display>
+  <Edit>DocumentLibraryForm</Edit>
+  <New>DocumentLibraryForm</New>
+</FormTemplates>
+</file>
+
+<file path=customXml/item2.xml><?xml version="1.0" encoding="utf-8"?>
 <ct:contentTypeSchema xmlns:ct="http://schemas.microsoft.com/office/2006/metadata/contentType" xmlns:ma="http://schemas.microsoft.com/office/2006/metadata/properties/metaAttributes" ct:_="" ma:_="" ma:contentTypeName="Document" ma:contentTypeID="0x010100B5DEF25267E0FE4E9E5ABD4881E52D48" ma:contentTypeVersion="13" ma:contentTypeDescription="Create a new document." ma:contentTypeScope="" ma:versionID="ca6e15b65f5070bd90ace307e5b7ce20">
   <xsd:schema xmlns:xsd="http://www.w3.org/2001/XMLSchema" xmlns:xs="http://www.w3.org/2001/XMLSchema" xmlns:p="http://schemas.microsoft.com/office/2006/metadata/properties" xmlns:ns3="148f229a-6f4d-4b41-9aef-52a85ce1495a" xmlns:ns4="b4d61087-3ff2-4c76-a8f1-a7ab502a9211" targetNamespace="http://schemas.microsoft.com/office/2006/metadata/properties" ma:root="true" ma:fieldsID="b71e1354bb7dffd75c8f365984f4a4d1" ns3:_="" ns4:_="">
     <xsd:import namespace="148f229a-6f4d-4b41-9aef-52a85ce1495a"/>
@@ -976,15 +991,6 @@
 </ct:contentTypeSchema>
 </file>
 
-<file path=customXml/item2.xml><?xml version="1.0" encoding="utf-8"?>
-<?mso-contentType ?>
-<FormTemplates xmlns="http://schemas.microsoft.com/sharepoint/v3/contenttype/forms">
-  <Display>DocumentLibraryForm</Display>
-  <Edit>DocumentLibraryForm</Edit>
-  <New>DocumentLibraryForm</New>
-</FormTemplates>
-</file>
-
 <file path=customXml/item3.xml><?xml version="1.0" encoding="utf-8"?>
 <p:properties xmlns:p="http://schemas.microsoft.com/office/2006/metadata/properties" xmlns:xsi="http://www.w3.org/2001/XMLSchema-instance" xmlns:pc="http://schemas.microsoft.com/office/infopath/2007/PartnerControls">
   <documentManagement/>
@@ -992,6 +998,14 @@
 </file>
 
 <file path=customXml/itemProps1.xml><?xml version="1.0" encoding="utf-8"?>
+<ds:datastoreItem xmlns:ds="http://schemas.openxmlformats.org/officeDocument/2006/customXml" ds:itemID="{F577F933-526E-4F4F-8585-FFBF3DE1F906}">
+  <ds:schemaRefs>
+    <ds:schemaRef ds:uri="http://schemas.microsoft.com/sharepoint/v3/contenttype/forms"/>
+  </ds:schemaRefs>
+</ds:datastoreItem>
+</file>
+
+<file path=customXml/itemProps2.xml><?xml version="1.0" encoding="utf-8"?>
 <ds:datastoreItem xmlns:ds="http://schemas.openxmlformats.org/officeDocument/2006/customXml" ds:itemID="{3B1D9D40-BB5E-4C33-BA79-FA71C4A2F7DE}">
   <ds:schemaRefs>
     <ds:schemaRef ds:uri="http://schemas.microsoft.com/office/2006/metadata/contentType"/>
@@ -1010,14 +1024,6 @@
 </ds:datastoreItem>
 </file>
 
-<file path=customXml/itemProps2.xml><?xml version="1.0" encoding="utf-8"?>
-<ds:datastoreItem xmlns:ds="http://schemas.openxmlformats.org/officeDocument/2006/customXml" ds:itemID="{F577F933-526E-4F4F-8585-FFBF3DE1F906}">
-  <ds:schemaRefs>
-    <ds:schemaRef ds:uri="http://schemas.microsoft.com/sharepoint/v3/contenttype/forms"/>
-  </ds:schemaRefs>
-</ds:datastoreItem>
-</file>
-
 <file path=customXml/itemProps3.xml><?xml version="1.0" encoding="utf-8"?>
 <ds:datastoreItem xmlns:ds="http://schemas.openxmlformats.org/officeDocument/2006/customXml" ds:itemID="{5535571B-6232-4798-BA7E-47301B862726}">
   <ds:schemaRefs>

</xml_diff>

<commit_message>
Added some baseball ipusm for testing
</commit_message>
<xml_diff>
--- a/LabInstructions/NetCoreHooksLabGuideInstructions7-1.docx
+++ b/LabInstructions/NetCoreHooksLabGuideInstructions7-1.docx
@@ -16,14 +16,27 @@
       <w:r>
         <w:t>Author: Eric Lynch</w:t>
       </w:r>
+      <w:bookmarkStart w:id="0" w:name="_GoBack"/>
+      <w:bookmarkEnd w:id="0"/>
     </w:p>
     <w:p/>
     <w:p>
       <w:r>
         <w:t>Here is a test instruction.</w:t>
       </w:r>
-      <w:bookmarkStart w:id="0" w:name="_GoBack"/>
-      <w:bookmarkEnd w:id="0"/>
+    </w:p>
+    <w:p>
+      <w:r>
+        <w:t xml:space="preserve">First base hitter designated hitter helmet strike zone first baseman cracker jack. Forkball field mustard ball cup of coffee curve team. Grand slam suicide squeeze batting average third base hardball peanuts sidearm suicide squeeze. Shutout hardball shutout sweep assist tag runs pickoff. Backstop can of corn interleague double switch on-base percentage can of corn helmet run. Run batted in knuckleball grand slam off-speed foul, error first baseman </w:t>
+      </w:r>
+      <w:proofErr w:type="gramStart"/>
+      <w:r>
+        <w:t>choke</w:t>
+      </w:r>
+      <w:proofErr w:type="gramEnd"/>
+      <w:r>
+        <w:t xml:space="preserve"> up.</w:t>
+      </w:r>
     </w:p>
     <w:sectPr>
       <w:pgSz w:w="12240" w:h="15840"/>
@@ -760,15 +773,6 @@
 </file>
 
 <file path=customXml/item1.xml><?xml version="1.0" encoding="utf-8"?>
-<?mso-contentType ?>
-<FormTemplates xmlns="http://schemas.microsoft.com/sharepoint/v3/contenttype/forms">
-  <Display>DocumentLibraryForm</Display>
-  <Edit>DocumentLibraryForm</Edit>
-  <New>DocumentLibraryForm</New>
-</FormTemplates>
-</file>
-
-<file path=customXml/item2.xml><?xml version="1.0" encoding="utf-8"?>
 <ct:contentTypeSchema xmlns:ct="http://schemas.microsoft.com/office/2006/metadata/contentType" xmlns:ma="http://schemas.microsoft.com/office/2006/metadata/properties/metaAttributes" ct:_="" ma:_="" ma:contentTypeName="Document" ma:contentTypeID="0x010100B5DEF25267E0FE4E9E5ABD4881E52D48" ma:contentTypeVersion="13" ma:contentTypeDescription="Create a new document." ma:contentTypeScope="" ma:versionID="ca6e15b65f5070bd90ace307e5b7ce20">
   <xsd:schema xmlns:xsd="http://www.w3.org/2001/XMLSchema" xmlns:xs="http://www.w3.org/2001/XMLSchema" xmlns:p="http://schemas.microsoft.com/office/2006/metadata/properties" xmlns:ns3="148f229a-6f4d-4b41-9aef-52a85ce1495a" xmlns:ns4="b4d61087-3ff2-4c76-a8f1-a7ab502a9211" targetNamespace="http://schemas.microsoft.com/office/2006/metadata/properties" ma:root="true" ma:fieldsID="b71e1354bb7dffd75c8f365984f4a4d1" ns3:_="" ns4:_="">
     <xsd:import namespace="148f229a-6f4d-4b41-9aef-52a85ce1495a"/>
@@ -991,6 +995,15 @@
 </ct:contentTypeSchema>
 </file>
 
+<file path=customXml/item2.xml><?xml version="1.0" encoding="utf-8"?>
+<?mso-contentType ?>
+<FormTemplates xmlns="http://schemas.microsoft.com/sharepoint/v3/contenttype/forms">
+  <Display>DocumentLibraryForm</Display>
+  <Edit>DocumentLibraryForm</Edit>
+  <New>DocumentLibraryForm</New>
+</FormTemplates>
+</file>
+
 <file path=customXml/item3.xml><?xml version="1.0" encoding="utf-8"?>
 <p:properties xmlns:p="http://schemas.microsoft.com/office/2006/metadata/properties" xmlns:xsi="http://www.w3.org/2001/XMLSchema-instance" xmlns:pc="http://schemas.microsoft.com/office/infopath/2007/PartnerControls">
   <documentManagement/>
@@ -998,14 +1011,6 @@
 </file>
 
 <file path=customXml/itemProps1.xml><?xml version="1.0" encoding="utf-8"?>
-<ds:datastoreItem xmlns:ds="http://schemas.openxmlformats.org/officeDocument/2006/customXml" ds:itemID="{F577F933-526E-4F4F-8585-FFBF3DE1F906}">
-  <ds:schemaRefs>
-    <ds:schemaRef ds:uri="http://schemas.microsoft.com/sharepoint/v3/contenttype/forms"/>
-  </ds:schemaRefs>
-</ds:datastoreItem>
-</file>
-
-<file path=customXml/itemProps2.xml><?xml version="1.0" encoding="utf-8"?>
 <ds:datastoreItem xmlns:ds="http://schemas.openxmlformats.org/officeDocument/2006/customXml" ds:itemID="{3B1D9D40-BB5E-4C33-BA79-FA71C4A2F7DE}">
   <ds:schemaRefs>
     <ds:schemaRef ds:uri="http://schemas.microsoft.com/office/2006/metadata/contentType"/>
@@ -1024,6 +1029,14 @@
 </ds:datastoreItem>
 </file>
 
+<file path=customXml/itemProps2.xml><?xml version="1.0" encoding="utf-8"?>
+<ds:datastoreItem xmlns:ds="http://schemas.openxmlformats.org/officeDocument/2006/customXml" ds:itemID="{F577F933-526E-4F4F-8585-FFBF3DE1F906}">
+  <ds:schemaRefs>
+    <ds:schemaRef ds:uri="http://schemas.microsoft.com/sharepoint/v3/contenttype/forms"/>
+  </ds:schemaRefs>
+</ds:datastoreItem>
+</file>
+
 <file path=customXml/itemProps3.xml><?xml version="1.0" encoding="utf-8"?>
 <ds:datastoreItem xmlns:ds="http://schemas.openxmlformats.org/officeDocument/2006/customXml" ds:itemID="{5535571B-6232-4798-BA7E-47301B862726}">
   <ds:schemaRefs>

</xml_diff>

<commit_message>
Commit message from desktop
</commit_message>
<xml_diff>
--- a/LabInstructions/NetCoreHooksLabGuideInstructions7-1.docx
+++ b/LabInstructions/NetCoreHooksLabGuideInstructions7-1.docx
@@ -1,6 +1,6 @@
 
 <file path=word/document.xml><?xml version="1.0" encoding="utf-8"?>
-<w:document xmlns:wpc="http://schemas.microsoft.com/office/word/2010/wordprocessingCanvas" xmlns:cx="http://schemas.microsoft.com/office/drawing/2014/chartex" xmlns:cx1="http://schemas.microsoft.com/office/drawing/2015/9/8/chartex" xmlns:cx2="http://schemas.microsoft.com/office/drawing/2015/10/21/chartex" xmlns:cx3="http://schemas.microsoft.com/office/drawing/2016/5/9/chartex" xmlns:cx4="http://schemas.microsoft.com/office/drawing/2016/5/10/chartex" xmlns:cx5="http://schemas.microsoft.com/office/drawing/2016/5/11/chartex" xmlns:cx6="http://schemas.microsoft.com/office/drawing/2016/5/12/chartex" xmlns:cx7="http://schemas.microsoft.com/office/drawing/2016/5/13/chartex" xmlns:cx8="http://schemas.microsoft.com/office/drawing/2016/5/14/chartex" xmlns:mc="http://schemas.openxmlformats.org/markup-compatibility/2006" xmlns:aink="http://schemas.microsoft.com/office/drawing/2016/ink" xmlns:am3d="http://schemas.microsoft.com/office/drawing/2017/model3d" xmlns:o="urn:schemas-microsoft-com:office:office" xmlns:r="http://schemas.openxmlformats.org/officeDocument/2006/relationships" xmlns:m="http://schemas.openxmlformats.org/officeDocument/2006/math" xmlns:v="urn:schemas-microsoft-com:vml" xmlns:wp14="http://schemas.microsoft.com/office/word/2010/wordprocessingDrawing" xmlns:wp="http://schemas.openxmlformats.org/drawingml/2006/wordprocessingDrawing" xmlns:w10="urn:schemas-microsoft-com:office:word" xmlns:w="http://schemas.openxmlformats.org/wordprocessingml/2006/main" xmlns:w14="http://schemas.microsoft.com/office/word/2010/wordml" xmlns:w15="http://schemas.microsoft.com/office/word/2012/wordml" xmlns:w16cid="http://schemas.microsoft.com/office/word/2016/wordml/cid" xmlns:w16se="http://schemas.microsoft.com/office/word/2015/wordml/symex" xmlns:wpg="http://schemas.microsoft.com/office/word/2010/wordprocessingGroup" xmlns:wpi="http://schemas.microsoft.com/office/word/2010/wordprocessingInk" xmlns:wne="http://schemas.microsoft.com/office/word/2006/wordml" xmlns:wps="http://schemas.microsoft.com/office/word/2010/wordprocessingShape" mc:Ignorable="w14 w15 w16se w16cid wp14">
+<w:document xmlns:wpc="http://schemas.microsoft.com/office/word/2010/wordprocessingCanvas" xmlns:cx="http://schemas.microsoft.com/office/drawing/2014/chartex" xmlns:cx1="http://schemas.microsoft.com/office/drawing/2015/9/8/chartex" xmlns:cx2="http://schemas.microsoft.com/office/drawing/2015/10/21/chartex" xmlns:cx3="http://schemas.microsoft.com/office/drawing/2016/5/9/chartex" xmlns:cx4="http://schemas.microsoft.com/office/drawing/2016/5/10/chartex" xmlns:cx5="http://schemas.microsoft.com/office/drawing/2016/5/11/chartex" xmlns:cx6="http://schemas.microsoft.com/office/drawing/2016/5/12/chartex" xmlns:cx7="http://schemas.microsoft.com/office/drawing/2016/5/13/chartex" xmlns:cx8="http://schemas.microsoft.com/office/drawing/2016/5/14/chartex" xmlns:mc="http://schemas.openxmlformats.org/markup-compatibility/2006" xmlns:aink="http://schemas.microsoft.com/office/drawing/2016/ink" xmlns:am3d="http://schemas.microsoft.com/office/drawing/2017/model3d" xmlns:o="urn:schemas-microsoft-com:office:office" xmlns:r="http://schemas.openxmlformats.org/officeDocument/2006/relationships" xmlns:m="http://schemas.openxmlformats.org/officeDocument/2006/math" xmlns:v="urn:schemas-microsoft-com:vml" xmlns:wp14="http://schemas.microsoft.com/office/word/2010/wordprocessingDrawing" xmlns:wp="http://schemas.openxmlformats.org/drawingml/2006/wordprocessingDrawing" xmlns:w10="urn:schemas-microsoft-com:office:word" xmlns:w="http://schemas.openxmlformats.org/wordprocessingml/2006/main" xmlns:w14="http://schemas.microsoft.com/office/word/2010/wordml" xmlns:w15="http://schemas.microsoft.com/office/word/2012/wordml" xmlns:w16cex="http://schemas.microsoft.com/office/word/2018/wordml/cex" xmlns:w16cid="http://schemas.microsoft.com/office/word/2016/wordml/cid" xmlns:w16="http://schemas.microsoft.com/office/word/2018/wordml" xmlns:w16se="http://schemas.microsoft.com/office/word/2015/wordml/symex" xmlns:wpg="http://schemas.microsoft.com/office/word/2010/wordprocessingGroup" xmlns:wpi="http://schemas.microsoft.com/office/word/2010/wordprocessingInk" xmlns:wne="http://schemas.microsoft.com/office/word/2006/wordml" xmlns:wps="http://schemas.microsoft.com/office/word/2010/wordprocessingShape" mc:Ignorable="w14 w15 w16se w16cid w16 w16cex wp14">
   <w:body>
     <w:p>
       <w:pPr>
@@ -53,13 +53,13 @@
         <w:tblLook w:val="04A0" w:firstRow="1" w:lastRow="0" w:firstColumn="1" w:lastColumn="0" w:noHBand="0" w:noVBand="1"/>
       </w:tblPr>
       <w:tblGrid>
-        <w:gridCol w:w="1350"/>
-        <w:gridCol w:w="7920"/>
+        <w:gridCol w:w="1363"/>
+        <w:gridCol w:w="7907"/>
       </w:tblGrid>
       <w:tr>
         <w:tc>
           <w:tcPr>
-            <w:tcW w:w="1350" w:type="dxa"/>
+            <w:tcW w:w="1363" w:type="dxa"/>
             <w:tcBorders>
               <w:top w:val="single" w:sz="4" w:space="0" w:color="auto"/>
               <w:left w:val="nil"/>
@@ -92,7 +92,7 @@
         </w:tc>
         <w:tc>
           <w:tcPr>
-            <w:tcW w:w="7920" w:type="dxa"/>
+            <w:tcW w:w="7907" w:type="dxa"/>
             <w:tcBorders>
               <w:top w:val="single" w:sz="4" w:space="0" w:color="auto"/>
               <w:left w:val="nil"/>
@@ -125,7 +125,7 @@
       <w:tr>
         <w:tc>
           <w:tcPr>
-            <w:tcW w:w="1350" w:type="dxa"/>
+            <w:tcW w:w="1363" w:type="dxa"/>
             <w:tcBorders>
               <w:top w:val="single" w:sz="4" w:space="0" w:color="auto"/>
               <w:left w:val="nil"/>
@@ -158,7 +158,7 @@
         </w:tc>
         <w:tc>
           <w:tcPr>
-            <w:tcW w:w="7920" w:type="dxa"/>
+            <w:tcW w:w="7907" w:type="dxa"/>
             <w:tcBorders>
               <w:top w:val="single" w:sz="4" w:space="0" w:color="auto"/>
               <w:left w:val="nil"/>
@@ -191,7 +191,7 @@
       <w:tr>
         <w:tc>
           <w:tcPr>
-            <w:tcW w:w="1350" w:type="dxa"/>
+            <w:tcW w:w="1363" w:type="dxa"/>
             <w:tcBorders>
               <w:top w:val="single" w:sz="4" w:space="0" w:color="auto"/>
               <w:left w:val="nil"/>
@@ -224,7 +224,7 @@
         </w:tc>
         <w:tc>
           <w:tcPr>
-            <w:tcW w:w="7920" w:type="dxa"/>
+            <w:tcW w:w="7907" w:type="dxa"/>
             <w:tcBorders>
               <w:top w:val="single" w:sz="4" w:space="0" w:color="auto"/>
               <w:left w:val="nil"/>
@@ -280,7 +280,7 @@
           <w:sz w:val="24"/>
           <w:szCs w:val="24"/>
         </w:rPr>
-        <w:t xml:space="preserve">Open the Project in </w:t>
+        <w:t>Get an NGrok</w:t>
       </w:r>
       <w:r>
         <w:rPr>
@@ -291,7 +291,7 @@
           <w:sz w:val="24"/>
           <w:szCs w:val="24"/>
         </w:rPr>
-        <w:t>Visual Studio 2019</w:t>
+        <w:t xml:space="preserve"> Authorization token</w:t>
       </w:r>
     </w:p>
     <w:p>
@@ -331,33 +331,15 @@
           <w:sz w:val="24"/>
           <w:szCs w:val="24"/>
         </w:rPr>
-        <w:t xml:space="preserve">, click the </w:t>
-      </w:r>
-      <w:r>
-        <w:rPr>
-          <w:rFonts w:ascii="Proxima Nova" w:eastAsia="MS Mincho" w:hAnsi="Proxima Nova" w:cs="Times New Roman"/>
-          <w:b/>
-          <w:sz w:val="24"/>
-          <w:szCs w:val="24"/>
-        </w:rPr>
-        <w:t>Visual Studio</w:t>
-      </w:r>
-      <w:r>
-        <w:rPr>
-          <w:rFonts w:ascii="Proxima Nova" w:eastAsia="MS Mincho" w:hAnsi="Proxima Nova" w:cs="Times New Roman"/>
-          <w:b/>
-          <w:sz w:val="24"/>
-          <w:szCs w:val="24"/>
-        </w:rPr>
-        <w:t xml:space="preserve"> 2019</w:t>
-      </w:r>
-      <w:r>
-        <w:rPr>
-          <w:rFonts w:ascii="Proxima Nova" w:eastAsia="MS Mincho" w:hAnsi="Proxima Nova" w:cs="Times New Roman"/>
-          <w:sz w:val="24"/>
-          <w:szCs w:val="24"/>
-        </w:rPr>
-        <w:t xml:space="preserve"> icon.</w:t>
+        <w:t xml:space="preserve">, </w:t>
+      </w:r>
+      <w:r>
+        <w:rPr>
+          <w:rFonts w:ascii="Proxima Nova" w:eastAsia="MS Mincho" w:hAnsi="Proxima Nova" w:cs="Times New Roman"/>
+          <w:sz w:val="24"/>
+          <w:szCs w:val="24"/>
+        </w:rPr>
+        <w:t>open a new browser window.</w:t>
       </w:r>
     </w:p>
     <w:p>
@@ -380,6 +362,300 @@
           <w:sz w:val="24"/>
           <w:szCs w:val="24"/>
         </w:rPr>
+        <w:t>Navigate to http://www.ngrok.com</w:t>
+      </w:r>
+      <w:r>
+        <w:rPr>
+          <w:rFonts w:ascii="Proxima Nova" w:eastAsia="MS Mincho" w:hAnsi="Proxima Nova" w:cs="Times New Roman"/>
+          <w:sz w:val="24"/>
+          <w:szCs w:val="24"/>
+        </w:rPr>
+        <w:t>.</w:t>
+      </w:r>
+    </w:p>
+    <w:p>
+      <w:pPr>
+        <w:keepNext/>
+        <w:keepLines/>
+        <w:numPr>
+          <w:ilvl w:val="0"/>
+          <w:numId w:val="1"/>
+        </w:numPr>
+        <w:spacing w:before="240" w:after="0" w:line="276" w:lineRule="auto"/>
+        <w:contextualSpacing/>
+        <w:outlineLvl w:val="2"/>
+        <w:rPr>
+          <w:rFonts w:ascii="Proxima Nova" w:eastAsia="Times New Roman" w:hAnsi="Proxima Nova" w:cs="Times New Roman"/>
+          <w:b/>
+          <w:bCs/>
+          <w:color w:val="5D5D5D"/>
+          <w:sz w:val="24"/>
+          <w:szCs w:val="24"/>
+        </w:rPr>
+      </w:pPr>
+      <w:r>
+        <w:rPr>
+          <w:rFonts w:ascii="Proxima Nova" w:eastAsia="MS Mincho" w:hAnsi="Proxima Nova" w:cs="Times New Roman"/>
+          <w:sz w:val="24"/>
+          <w:szCs w:val="24"/>
+        </w:rPr>
+        <w:t>If you do not already have an ngrok account, click the “Sign Up” button.</w:t>
+      </w:r>
+    </w:p>
+    <w:p>
+      <w:pPr>
+        <w:keepNext/>
+        <w:keepLines/>
+        <w:numPr>
+          <w:ilvl w:val="0"/>
+          <w:numId w:val="1"/>
+        </w:numPr>
+        <w:spacing w:before="240" w:after="0" w:line="276" w:lineRule="auto"/>
+        <w:contextualSpacing/>
+        <w:outlineLvl w:val="2"/>
+        <w:rPr>
+          <w:rFonts w:ascii="Proxima Nova" w:eastAsia="Times New Roman" w:hAnsi="Proxima Nova" w:cs="Times New Roman"/>
+          <w:b/>
+          <w:bCs/>
+          <w:color w:val="5D5D5D"/>
+          <w:sz w:val="24"/>
+          <w:szCs w:val="24"/>
+        </w:rPr>
+      </w:pPr>
+      <w:r>
+        <w:rPr>
+          <w:rFonts w:ascii="Proxima Nova" w:eastAsia="Times New Roman" w:hAnsi="Proxima Nova" w:cs="Times New Roman"/>
+          <w:color w:val="5D5D5D"/>
+          <w:sz w:val="24"/>
+          <w:szCs w:val="24"/>
+        </w:rPr>
+        <w:t>Fill in your name, email, a password, and click the checkbox indicating you are not a robot.</w:t>
+      </w:r>
+    </w:p>
+    <w:p>
+      <w:pPr>
+        <w:keepNext/>
+        <w:keepLines/>
+        <w:numPr>
+          <w:ilvl w:val="0"/>
+          <w:numId w:val="1"/>
+        </w:numPr>
+        <w:spacing w:before="240" w:after="0" w:line="276" w:lineRule="auto"/>
+        <w:contextualSpacing/>
+        <w:outlineLvl w:val="2"/>
+        <w:rPr>
+          <w:rFonts w:ascii="Proxima Nova" w:eastAsia="Times New Roman" w:hAnsi="Proxima Nova" w:cs="Times New Roman"/>
+          <w:b/>
+          <w:bCs/>
+          <w:color w:val="5D5D5D"/>
+          <w:sz w:val="24"/>
+          <w:szCs w:val="24"/>
+        </w:rPr>
+      </w:pPr>
+      <w:r>
+        <w:rPr>
+          <w:rFonts w:ascii="Proxima Nova" w:eastAsia="Times New Roman" w:hAnsi="Proxima Nova" w:cs="Times New Roman"/>
+          <w:color w:val="5D5D5D"/>
+          <w:sz w:val="24"/>
+          <w:szCs w:val="24"/>
+        </w:rPr>
+        <w:t>The ensuing screen under Item #2 shows your ngrok authorization token…</w:t>
+      </w:r>
+    </w:p>
+    <w:p>
+      <w:pPr>
+        <w:keepNext/>
+        <w:keepLines/>
+        <w:numPr>
+          <w:ilvl w:val="0"/>
+          <w:numId w:val="1"/>
+        </w:numPr>
+        <w:spacing w:before="240" w:after="0" w:line="276" w:lineRule="auto"/>
+        <w:contextualSpacing/>
+        <w:outlineLvl w:val="2"/>
+        <w:rPr>
+          <w:rFonts w:ascii="Proxima Nova" w:eastAsia="Times New Roman" w:hAnsi="Proxima Nova" w:cs="Times New Roman"/>
+          <w:b/>
+          <w:bCs/>
+          <w:color w:val="5D5D5D"/>
+          <w:sz w:val="24"/>
+          <w:szCs w:val="24"/>
+        </w:rPr>
+      </w:pPr>
+      <w:r>
+        <w:rPr>
+          <w:rFonts w:ascii="Proxima Nova" w:eastAsia="Times New Roman" w:hAnsi="Proxima Nova" w:cs="Times New Roman"/>
+          <w:color w:val="5D5D5D"/>
+          <w:sz w:val="24"/>
+          <w:szCs w:val="24"/>
+        </w:rPr>
+        <w:t>Open a command window, and enter the following at the following at the prompt: &lt;screen shot with authToken&gt;, and press Enter</w:t>
+      </w:r>
+      <w:r>
+        <w:rPr>
+          <w:rFonts w:ascii="Proxima Nova" w:eastAsia="Times New Roman" w:hAnsi="Proxima Nova" w:cs="Times New Roman"/>
+          <w:color w:val="5D5D5D"/>
+          <w:sz w:val="24"/>
+          <w:szCs w:val="24"/>
+        </w:rPr>
+        <w:t>.</w:t>
+      </w:r>
+    </w:p>
+    <w:p>
+      <w:pPr>
+        <w:keepNext/>
+        <w:keepLines/>
+        <w:numPr>
+          <w:ilvl w:val="0"/>
+          <w:numId w:val="1"/>
+        </w:numPr>
+        <w:spacing w:before="240" w:after="0" w:line="276" w:lineRule="auto"/>
+        <w:contextualSpacing/>
+        <w:outlineLvl w:val="2"/>
+        <w:rPr>
+          <w:rFonts w:ascii="Proxima Nova" w:eastAsia="Times New Roman" w:hAnsi="Proxima Nova" w:cs="Times New Roman"/>
+          <w:b/>
+          <w:bCs/>
+          <w:color w:val="5D5D5D"/>
+          <w:sz w:val="24"/>
+          <w:szCs w:val="24"/>
+        </w:rPr>
+      </w:pPr>
+      <w:r>
+        <w:rPr>
+          <w:rFonts w:ascii="Proxima Nova" w:eastAsia="Times New Roman" w:hAnsi="Proxima Nova" w:cs="Times New Roman"/>
+          <w:color w:val="5D5D5D"/>
+          <w:sz w:val="24"/>
+          <w:szCs w:val="24"/>
+        </w:rPr>
+        <w:t>nGrok should respond with a message indicating that a .yml file has been created.</w:t>
+      </w:r>
+    </w:p>
+    <w:p>
+      <w:pPr>
+        <w:keepNext/>
+        <w:keepLines/>
+        <w:spacing w:before="240" w:after="0" w:line="276" w:lineRule="auto"/>
+        <w:outlineLvl w:val="2"/>
+        <w:rPr>
+          <w:rFonts w:ascii="Proxima Nova" w:eastAsia="Times New Roman" w:hAnsi="Proxima Nova" w:cs="Times New Roman"/>
+          <w:b/>
+          <w:bCs/>
+          <w:color w:val="5D5D5D"/>
+          <w:sz w:val="24"/>
+          <w:szCs w:val="24"/>
+        </w:rPr>
+      </w:pPr>
+      <w:bookmarkStart w:id="3" w:name="_Hlk50538697"/>
+      <w:r>
+        <w:rPr>
+          <w:rFonts w:ascii="Proxima Nova" w:eastAsia="Times New Roman" w:hAnsi="Proxima Nova" w:cs="Times New Roman"/>
+          <w:b/>
+          <w:bCs/>
+          <w:color w:val="5D5D5D"/>
+          <w:sz w:val="24"/>
+          <w:szCs w:val="24"/>
+        </w:rPr>
+        <w:t xml:space="preserve">Open the Project in </w:t>
+      </w:r>
+      <w:r>
+        <w:rPr>
+          <w:rFonts w:ascii="Proxima Nova" w:eastAsia="Times New Roman" w:hAnsi="Proxima Nova" w:cs="Times New Roman"/>
+          <w:b/>
+          <w:bCs/>
+          <w:color w:val="5D5D5D"/>
+          <w:sz w:val="24"/>
+          <w:szCs w:val="24"/>
+        </w:rPr>
+        <w:t>Visual Studio 2019</w:t>
+      </w:r>
+    </w:p>
+    <w:p>
+      <w:pPr>
+        <w:numPr>
+          <w:ilvl w:val="0"/>
+          <w:numId w:val="1"/>
+        </w:numPr>
+        <w:spacing w:before="120" w:after="120" w:line="276" w:lineRule="auto"/>
+        <w:contextualSpacing/>
+        <w:rPr>
+          <w:rFonts w:ascii="Proxima Nova" w:eastAsia="MS Mincho" w:hAnsi="Proxima Nova" w:cs="Times New Roman"/>
+          <w:sz w:val="24"/>
+          <w:szCs w:val="24"/>
+        </w:rPr>
+      </w:pPr>
+      <w:r>
+        <w:rPr>
+          <w:rFonts w:ascii="Proxima Nova" w:eastAsia="MS Mincho" w:hAnsi="Proxima Nova" w:cs="Times New Roman"/>
+          <w:sz w:val="24"/>
+          <w:szCs w:val="24"/>
+        </w:rPr>
+        <w:t xml:space="preserve">On your VM, on the </w:t>
+      </w:r>
+      <w:r>
+        <w:rPr>
+          <w:rFonts w:ascii="Proxima Nova" w:eastAsia="MS Mincho" w:hAnsi="Proxima Nova" w:cs="Times New Roman"/>
+          <w:b/>
+          <w:sz w:val="24"/>
+          <w:szCs w:val="24"/>
+        </w:rPr>
+        <w:t>Windows Taskbar</w:t>
+      </w:r>
+      <w:r>
+        <w:rPr>
+          <w:rFonts w:ascii="Proxima Nova" w:eastAsia="MS Mincho" w:hAnsi="Proxima Nova" w:cs="Times New Roman"/>
+          <w:sz w:val="24"/>
+          <w:szCs w:val="24"/>
+        </w:rPr>
+        <w:t xml:space="preserve">, click the </w:t>
+      </w:r>
+      <w:r>
+        <w:rPr>
+          <w:rFonts w:ascii="Proxima Nova" w:eastAsia="MS Mincho" w:hAnsi="Proxima Nova" w:cs="Times New Roman"/>
+          <w:b/>
+          <w:sz w:val="24"/>
+          <w:szCs w:val="24"/>
+        </w:rPr>
+        <w:t>Visual Studio</w:t>
+      </w:r>
+      <w:r>
+        <w:rPr>
+          <w:rFonts w:ascii="Proxima Nova" w:eastAsia="MS Mincho" w:hAnsi="Proxima Nova" w:cs="Times New Roman"/>
+          <w:b/>
+          <w:sz w:val="24"/>
+          <w:szCs w:val="24"/>
+        </w:rPr>
+        <w:t xml:space="preserve"> 2019</w:t>
+      </w:r>
+      <w:r>
+        <w:rPr>
+          <w:rFonts w:ascii="Proxima Nova" w:eastAsia="MS Mincho" w:hAnsi="Proxima Nova" w:cs="Times New Roman"/>
+          <w:sz w:val="24"/>
+          <w:szCs w:val="24"/>
+        </w:rPr>
+        <w:t xml:space="preserve"> icon.</w:t>
+      </w:r>
+    </w:p>
+    <w:p>
+      <w:pPr>
+        <w:numPr>
+          <w:ilvl w:val="0"/>
+          <w:numId w:val="1"/>
+        </w:numPr>
+        <w:spacing w:before="120" w:after="120" w:line="276" w:lineRule="auto"/>
+        <w:contextualSpacing/>
+        <w:rPr>
+          <w:rFonts w:ascii="Proxima Nova" w:eastAsia="MS Mincho" w:hAnsi="Proxima Nova" w:cs="Times New Roman"/>
+          <w:sz w:val="24"/>
+          <w:szCs w:val="24"/>
+        </w:rPr>
+      </w:pPr>
+      <w:r>
+        <w:rPr>
+          <w:rFonts w:ascii="Proxima Nova" w:eastAsia="MS Mincho" w:hAnsi="Proxima Nova" w:cs="Times New Roman"/>
+          <w:sz w:val="24"/>
+          <w:szCs w:val="24"/>
+        </w:rPr>
         <w:t xml:space="preserve">Click </w:t>
       </w:r>
       <w:r>
@@ -502,6 +778,7 @@
       </w:r>
     </w:p>
     <w:bookmarkEnd w:id="2"/>
+    <w:bookmarkEnd w:id="3"/>
     <w:p>
       <w:pPr>
         <w:keepNext/>
@@ -528,7 +805,6 @@
         </w:rPr>
         <w:t xml:space="preserve">Explore the </w:t>
       </w:r>
-      <w:proofErr w:type="spellStart"/>
       <w:r>
         <w:rPr>
           <w:rFonts w:ascii="Proxima Nova" w:eastAsia="Times New Roman" w:hAnsi="Proxima Nova" w:cs="Times New Roman"/>
@@ -540,7 +816,6 @@
         </w:rPr>
         <w:t>EventController</w:t>
       </w:r>
-      <w:proofErr w:type="spellEnd"/>
       <w:r>
         <w:rPr>
           <w:rFonts w:ascii="Proxima Nova" w:eastAsia="Times New Roman" w:hAnsi="Proxima Nova" w:cs="Times New Roman"/>
@@ -573,25 +848,7 @@
           <w:sz w:val="24"/>
           <w:szCs w:val="24"/>
         </w:rPr>
-        <w:t xml:space="preserve">In the Visual Studio Solution Explorer window, open the Controllers folder. Double-click on </w:t>
-      </w:r>
-      <w:proofErr w:type="spellStart"/>
-      <w:r>
-        <w:rPr>
-          <w:rFonts w:ascii="Proxima Nova" w:eastAsia="MS Mincho" w:hAnsi="Proxima Nova" w:cs="Times New Roman"/>
-          <w:sz w:val="24"/>
-          <w:szCs w:val="24"/>
-        </w:rPr>
-        <w:t>EventController.cs</w:t>
-      </w:r>
-      <w:proofErr w:type="spellEnd"/>
-      <w:r>
-        <w:rPr>
-          <w:rFonts w:ascii="Proxima Nova" w:eastAsia="MS Mincho" w:hAnsi="Proxima Nova" w:cs="Times New Roman"/>
-          <w:sz w:val="24"/>
-          <w:szCs w:val="24"/>
-        </w:rPr>
-        <w:t>.</w:t>
+        <w:t>In the Visual Studio Solution Explorer window, open the Controllers folder. Double-click on EventController.cs.</w:t>
       </w:r>
     </w:p>
     <w:p>
@@ -732,43 +989,7 @@
           <w:sz w:val="24"/>
           <w:szCs w:val="24"/>
         </w:rPr>
-        <w:t xml:space="preserve"> method uses the Http Request object to capture incoming Json. The method parses the Json using </w:t>
-      </w:r>
-      <w:proofErr w:type="spellStart"/>
-      <w:r>
-        <w:rPr>
-          <w:rFonts w:ascii="Proxima Nova" w:eastAsia="MS Mincho" w:hAnsi="Proxima Nova" w:cs="Times New Roman"/>
-          <w:sz w:val="24"/>
-          <w:szCs w:val="24"/>
-        </w:rPr>
-        <w:t>Linq</w:t>
-      </w:r>
-      <w:proofErr w:type="spellEnd"/>
-      <w:r>
-        <w:rPr>
-          <w:rFonts w:ascii="Proxima Nova" w:eastAsia="MS Mincho" w:hAnsi="Proxima Nova" w:cs="Times New Roman"/>
-          <w:sz w:val="24"/>
-          <w:szCs w:val="24"/>
-        </w:rPr>
-        <w:t xml:space="preserve">-to-Json. It creates a </w:t>
-      </w:r>
-      <w:proofErr w:type="spellStart"/>
-      <w:r>
-        <w:rPr>
-          <w:rFonts w:ascii="Proxima Nova" w:eastAsia="MS Mincho" w:hAnsi="Proxima Nova" w:cs="Times New Roman"/>
-          <w:sz w:val="24"/>
-          <w:szCs w:val="24"/>
-        </w:rPr>
-        <w:t>VerificationResponse</w:t>
-      </w:r>
-      <w:proofErr w:type="spellEnd"/>
-      <w:r>
-        <w:rPr>
-          <w:rFonts w:ascii="Proxima Nova" w:eastAsia="MS Mincho" w:hAnsi="Proxima Nova" w:cs="Times New Roman"/>
-          <w:sz w:val="24"/>
-          <w:szCs w:val="24"/>
-        </w:rPr>
-        <w:t xml:space="preserve"> object and populates it with the parsed Json data.</w:t>
+        <w:t xml:space="preserve"> method uses the Http Request object to capture incoming Json. The method parses the Json using Linq-to-Json. It creates a VerificationResponse object and populates it with the parsed Json data.</w:t>
       </w:r>
     </w:p>
     <w:p>
@@ -808,32 +1029,14 @@
           <w:szCs w:val="24"/>
         </w:rPr>
       </w:pPr>
-      <w:bookmarkStart w:id="3" w:name="_Hlk26780353"/>
-      <w:r>
-        <w:rPr>
-          <w:rFonts w:ascii="Proxima Nova" w:eastAsia="MS Mincho" w:hAnsi="Proxima Nova" w:cs="Times New Roman"/>
-          <w:sz w:val="24"/>
-          <w:szCs w:val="24"/>
-        </w:rPr>
-        <w:t xml:space="preserve">In the </w:t>
-      </w:r>
-      <w:proofErr w:type="spellStart"/>
-      <w:r>
-        <w:rPr>
-          <w:rFonts w:ascii="Proxima Nova" w:eastAsia="MS Mincho" w:hAnsi="Proxima Nova" w:cs="Times New Roman"/>
-          <w:sz w:val="24"/>
-          <w:szCs w:val="24"/>
-        </w:rPr>
-        <w:t>EventController</w:t>
-      </w:r>
-      <w:proofErr w:type="spellEnd"/>
-      <w:r>
-        <w:rPr>
-          <w:rFonts w:ascii="Proxima Nova" w:eastAsia="MS Mincho" w:hAnsi="Proxima Nova" w:cs="Times New Roman"/>
-          <w:sz w:val="24"/>
-          <w:szCs w:val="24"/>
-        </w:rPr>
-        <w:t xml:space="preserve"> class, locate the Get method</w:t>
+      <w:bookmarkStart w:id="4" w:name="_Hlk26780353"/>
+      <w:r>
+        <w:rPr>
+          <w:rFonts w:ascii="Proxima Nova" w:eastAsia="MS Mincho" w:hAnsi="Proxima Nova" w:cs="Times New Roman"/>
+          <w:sz w:val="24"/>
+          <w:szCs w:val="24"/>
+        </w:rPr>
+        <w:t>In the EventController class, locate the Get method</w:t>
       </w:r>
       <w:r>
         <w:rPr>
@@ -860,6 +1063,7 @@
           <w:sz w:val="24"/>
           <w:szCs w:val="24"/>
         </w:rPr>
+        <w:lastRenderedPageBreak/>
         <w:t xml:space="preserve">Locate the </w:t>
       </w:r>
       <w:r>
@@ -960,7 +1164,7 @@
         </w:drawing>
       </w:r>
     </w:p>
-    <w:bookmarkEnd w:id="3"/>
+    <w:bookmarkEnd w:id="4"/>
     <w:p>
       <w:pPr>
         <w:spacing w:before="120" w:after="120" w:line="276" w:lineRule="auto"/>
@@ -1030,25 +1234,7 @@
           <w:sz w:val="24"/>
           <w:szCs w:val="24"/>
         </w:rPr>
-        <w:t xml:space="preserve">Just after the </w:t>
-      </w:r>
-      <w:proofErr w:type="spellStart"/>
-      <w:r>
-        <w:rPr>
-          <w:rFonts w:ascii="Proxima Nova" w:eastAsia="MS Mincho" w:hAnsi="Proxima Nova" w:cs="Times New Roman"/>
-          <w:sz w:val="24"/>
-          <w:szCs w:val="24"/>
-        </w:rPr>
-        <w:t>LogInfo</w:t>
-      </w:r>
-      <w:proofErr w:type="spellEnd"/>
-      <w:r>
-        <w:rPr>
-          <w:rFonts w:ascii="Proxima Nova" w:eastAsia="MS Mincho" w:hAnsi="Proxima Nova" w:cs="Times New Roman"/>
-          <w:sz w:val="24"/>
-          <w:szCs w:val="24"/>
-        </w:rPr>
-        <w:t xml:space="preserve"> call, </w:t>
+        <w:t xml:space="preserve">Just after the LogInfo call, </w:t>
       </w:r>
       <w:r>
         <w:rPr>
@@ -1072,16 +1258,7 @@
           <w:sz w:val="24"/>
           <w:szCs w:val="24"/>
         </w:rPr>
-        <w:t xml:space="preserve"> (around line </w:t>
-      </w:r>
-      <w:proofErr w:type="gramStart"/>
-      <w:r>
-        <w:rPr>
-          <w:rFonts w:ascii="Proxima Nova" w:eastAsia="MS Mincho" w:hAnsi="Proxima Nova" w:cs="Times New Roman"/>
-          <w:sz w:val="24"/>
-          <w:szCs w:val="24"/>
-        </w:rPr>
-        <w:t>78)</w:t>
+        <w:t xml:space="preserve"> (around line 78)</w:t>
       </w:r>
       <w:r>
         <w:rPr>
@@ -1091,7 +1268,6 @@
         </w:rPr>
         <w:t>…</w:t>
       </w:r>
-      <w:proofErr w:type="gramEnd"/>
     </w:p>
     <w:p>
       <w:pPr>
@@ -1174,27 +1350,7 @@
           <w:sz w:val="24"/>
           <w:szCs w:val="24"/>
         </w:rPr>
-        <w:t xml:space="preserve">Set the </w:t>
-      </w:r>
-      <w:proofErr w:type="spellStart"/>
-      <w:proofErr w:type="gramStart"/>
-      <w:r>
-        <w:rPr>
-          <w:rFonts w:ascii="Proxima Nova" w:eastAsia="MS Mincho" w:hAnsi="Proxima Nova" w:cs="Times New Roman"/>
-          <w:sz w:val="24"/>
-          <w:szCs w:val="24"/>
-        </w:rPr>
-        <w:t>response.verification</w:t>
-      </w:r>
-      <w:proofErr w:type="spellEnd"/>
-      <w:proofErr w:type="gramEnd"/>
-      <w:r>
-        <w:rPr>
-          <w:rFonts w:ascii="Proxima Nova" w:eastAsia="MS Mincho" w:hAnsi="Proxima Nova" w:cs="Times New Roman"/>
-          <w:sz w:val="24"/>
-          <w:szCs w:val="24"/>
-        </w:rPr>
-        <w:t xml:space="preserve"> value (around line 87)…</w:t>
+        <w:t>Set the response.verification value (around line 87)…</w:t>
       </w:r>
     </w:p>
     <w:p>
@@ -1278,18 +1434,8 @@
           <w:sz w:val="24"/>
           <w:szCs w:val="24"/>
         </w:rPr>
-        <w:t xml:space="preserve">Return 200 Ok value with verification object (around line </w:t>
-      </w:r>
-      <w:proofErr w:type="gramStart"/>
-      <w:r>
-        <w:rPr>
-          <w:rFonts w:ascii="Proxima Nova" w:eastAsia="MS Mincho" w:hAnsi="Proxima Nova" w:cs="Times New Roman"/>
-          <w:sz w:val="24"/>
-          <w:szCs w:val="24"/>
-        </w:rPr>
-        <w:t>90)…</w:t>
-      </w:r>
-      <w:proofErr w:type="gramEnd"/>
+        <w:t>Return 200 Ok value with verification object (around line 90)…</w:t>
+      </w:r>
     </w:p>
     <w:p>
       <w:pPr>
@@ -1391,7 +1537,6 @@
           <w:sz w:val="24"/>
           <w:szCs w:val="24"/>
         </w:rPr>
-        <w:lastRenderedPageBreak/>
         <w:t xml:space="preserve">Implement the </w:t>
       </w:r>
       <w:r>
@@ -1433,25 +1578,7 @@
           <w:sz w:val="24"/>
           <w:szCs w:val="24"/>
         </w:rPr>
-        <w:t xml:space="preserve">Locate the </w:t>
-      </w:r>
-      <w:proofErr w:type="spellStart"/>
-      <w:r>
-        <w:rPr>
-          <w:rFonts w:ascii="Proxima Nova" w:eastAsia="MS Mincho" w:hAnsi="Proxima Nova" w:cs="Times New Roman"/>
-          <w:sz w:val="24"/>
-          <w:szCs w:val="24"/>
-        </w:rPr>
-        <w:t>AccountEvents.json</w:t>
-      </w:r>
-      <w:proofErr w:type="spellEnd"/>
-      <w:r>
-        <w:rPr>
-          <w:rFonts w:ascii="Proxima Nova" w:eastAsia="MS Mincho" w:hAnsi="Proxima Nova" w:cs="Times New Roman"/>
-          <w:sz w:val="24"/>
-          <w:szCs w:val="24"/>
-        </w:rPr>
-        <w:t xml:space="preserve"> sample file in the &lt;folder name&gt; folder. This is the schema of the json file Okta will send in the Post execution. </w:t>
+        <w:t xml:space="preserve">Locate the AccountEvents.json sample file in the &lt;folder name&gt; folder. This is the schema of the json file Okta will send in the Post execution. </w:t>
       </w:r>
     </w:p>
     <w:p>
@@ -1633,25 +1760,7 @@
           <w:sz w:val="24"/>
           <w:szCs w:val="24"/>
         </w:rPr>
-        <w:t xml:space="preserve">Locate the </w:t>
-      </w:r>
-      <w:proofErr w:type="spellStart"/>
-      <w:r>
-        <w:rPr>
-          <w:rFonts w:ascii="Proxima Nova" w:eastAsia="MS Mincho" w:hAnsi="Proxima Nova" w:cs="Times New Roman"/>
-          <w:sz w:val="24"/>
-          <w:szCs w:val="24"/>
-        </w:rPr>
-        <w:t>OktaEvents</w:t>
-      </w:r>
-      <w:proofErr w:type="spellEnd"/>
-      <w:r>
-        <w:rPr>
-          <w:rFonts w:ascii="Proxima Nova" w:eastAsia="MS Mincho" w:hAnsi="Proxima Nova" w:cs="Times New Roman"/>
-          <w:sz w:val="24"/>
-          <w:szCs w:val="24"/>
-        </w:rPr>
-        <w:t xml:space="preserve"> class.</w:t>
+        <w:t>Locate the OktaEvents class.</w:t>
       </w:r>
     </w:p>
     <w:p>
@@ -1670,38 +1779,8 @@
           <w:sz w:val="24"/>
           <w:szCs w:val="24"/>
         </w:rPr>
-        <w:t xml:space="preserve">Examine the overridden </w:t>
-      </w:r>
-      <w:proofErr w:type="spellStart"/>
-      <w:proofErr w:type="gramStart"/>
-      <w:r>
-        <w:rPr>
-          <w:rFonts w:ascii="Proxima Nova" w:eastAsia="MS Mincho" w:hAnsi="Proxima Nova" w:cs="Times New Roman"/>
-          <w:sz w:val="24"/>
-          <w:szCs w:val="24"/>
-        </w:rPr>
-        <w:t>ToString</w:t>
-      </w:r>
-      <w:proofErr w:type="spellEnd"/>
-      <w:r>
-        <w:rPr>
-          <w:rFonts w:ascii="Proxima Nova" w:eastAsia="MS Mincho" w:hAnsi="Proxima Nova" w:cs="Times New Roman"/>
-          <w:sz w:val="24"/>
-          <w:szCs w:val="24"/>
-        </w:rPr>
-        <w:t>(</w:t>
-      </w:r>
-      <w:proofErr w:type="gramEnd"/>
-      <w:r>
-        <w:rPr>
-          <w:rFonts w:ascii="Proxima Nova" w:eastAsia="MS Mincho" w:hAnsi="Proxima Nova" w:cs="Times New Roman"/>
-          <w:sz w:val="24"/>
-          <w:szCs w:val="24"/>
-        </w:rPr>
-        <w:t>) method. This is the value that will be printed to the log file on successful execution.</w:t>
-      </w:r>
-      <w:bookmarkStart w:id="4" w:name="_GoBack"/>
-      <w:bookmarkEnd w:id="4"/>
+        <w:t>Examine the overridden ToString() method. This is the value that will be printed to the log file on successful execution.</w:t>
+      </w:r>
     </w:p>
     <w:p>
       <w:pPr>
@@ -1754,36 +1833,8 @@
           <w:sz w:val="24"/>
           <w:szCs w:val="24"/>
         </w:rPr>
-        <w:t xml:space="preserve">Run the </w:t>
-      </w:r>
-      <w:proofErr w:type="spellStart"/>
-      <w:r>
-        <w:rPr>
-          <w:rFonts w:ascii="Proxima Nova" w:eastAsia="MS Mincho" w:hAnsi="Proxima Nova" w:cs="Times New Roman"/>
-          <w:sz w:val="24"/>
-          <w:szCs w:val="24"/>
-        </w:rPr>
-        <w:t>NetCoreHooks</w:t>
-      </w:r>
-      <w:proofErr w:type="spellEnd"/>
-      <w:r>
-        <w:rPr>
-          <w:rFonts w:ascii="Proxima Nova" w:eastAsia="MS Mincho" w:hAnsi="Proxima Nova" w:cs="Times New Roman"/>
-          <w:sz w:val="24"/>
-          <w:szCs w:val="24"/>
-        </w:rPr>
-        <w:t xml:space="preserve"> application by clicking on the IIS Express button in the Visual Studio </w:t>
-      </w:r>
-      <w:proofErr w:type="gramStart"/>
-      <w:r>
-        <w:rPr>
-          <w:rFonts w:ascii="Proxima Nova" w:eastAsia="MS Mincho" w:hAnsi="Proxima Nova" w:cs="Times New Roman"/>
-          <w:sz w:val="24"/>
-          <w:szCs w:val="24"/>
-        </w:rPr>
-        <w:t>toolbar..</w:t>
-      </w:r>
-      <w:proofErr w:type="gramEnd"/>
+        <w:t>Run the NetCoreHooks application by clicking on the IIS Express button in the Visual Studio toolbar..</w:t>
+      </w:r>
     </w:p>
     <w:p>
       <w:pPr>
@@ -2084,36 +2135,8 @@
           <w:sz w:val="24"/>
           <w:szCs w:val="24"/>
         </w:rPr>
-        <w:t xml:space="preserve">Run the </w:t>
-      </w:r>
-      <w:proofErr w:type="spellStart"/>
-      <w:r>
-        <w:rPr>
-          <w:rFonts w:ascii="Proxima Nova" w:eastAsia="MS Mincho" w:hAnsi="Proxima Nova" w:cs="Times New Roman"/>
-          <w:sz w:val="24"/>
-          <w:szCs w:val="24"/>
-        </w:rPr>
-        <w:t>NetCoreHooks</w:t>
-      </w:r>
-      <w:proofErr w:type="spellEnd"/>
-      <w:r>
-        <w:rPr>
-          <w:rFonts w:ascii="Proxima Nova" w:eastAsia="MS Mincho" w:hAnsi="Proxima Nova" w:cs="Times New Roman"/>
-          <w:sz w:val="24"/>
-          <w:szCs w:val="24"/>
-        </w:rPr>
-        <w:t xml:space="preserve"> application by clicking on the IIS Express button in the Visual Studio </w:t>
-      </w:r>
-      <w:proofErr w:type="gramStart"/>
-      <w:r>
-        <w:rPr>
-          <w:rFonts w:ascii="Proxima Nova" w:eastAsia="MS Mincho" w:hAnsi="Proxima Nova" w:cs="Times New Roman"/>
-          <w:sz w:val="24"/>
-          <w:szCs w:val="24"/>
-        </w:rPr>
-        <w:t>toolbar..</w:t>
-      </w:r>
-      <w:proofErr w:type="gramEnd"/>
+        <w:t>Run the NetCoreHooks application by clicking on the IIS Express button in the Visual Studio toolbar..</w:t>
+      </w:r>
     </w:p>
     <w:bookmarkEnd w:id="5"/>
     <w:p>
@@ -2170,19 +2193,8 @@
           <w:sz w:val="24"/>
           <w:szCs w:val="24"/>
         </w:rPr>
-        <w:t xml:space="preserve">Started </w:t>
-      </w:r>
-      <w:proofErr w:type="spellStart"/>
-      <w:r>
-        <w:rPr>
-          <w:rFonts w:ascii="Proxima Nova" w:eastAsia="MS Mincho" w:hAnsi="Proxima Nova" w:cs="Times New Roman"/>
-          <w:b/>
-          <w:sz w:val="24"/>
-          <w:szCs w:val="24"/>
-        </w:rPr>
-        <w:t>HookprojectApplication</w:t>
-      </w:r>
-      <w:proofErr w:type="spellEnd"/>
+        <w:t>Started HookprojectApplication</w:t>
+      </w:r>
       <w:r>
         <w:rPr>
           <w:rFonts w:ascii="Proxima Nova" w:eastAsia="MS Mincho" w:hAnsi="Proxima Nova" w:cs="Times New Roman"/>
@@ -2303,25 +2315,14 @@
         </w:rPr>
         <w:t xml:space="preserve">Enter the following command to start </w:t>
       </w:r>
-      <w:proofErr w:type="spellStart"/>
-      <w:r>
-        <w:rPr>
-          <w:rFonts w:ascii="Proxima Nova" w:eastAsia="MS Mincho" w:hAnsi="Proxima Nova" w:cs="Times New Roman"/>
-          <w:b/>
-          <w:sz w:val="24"/>
-          <w:szCs w:val="24"/>
-        </w:rPr>
-        <w:t>ngrok</w:t>
-      </w:r>
-      <w:proofErr w:type="spellEnd"/>
-      <w:r>
-        <w:rPr>
-          <w:rFonts w:ascii="Proxima Nova" w:eastAsia="MS Mincho" w:hAnsi="Proxima Nova" w:cs="Times New Roman"/>
-          <w:b/>
-          <w:sz w:val="24"/>
-          <w:szCs w:val="24"/>
-        </w:rPr>
-        <w:t>:</w:t>
+      <w:r>
+        <w:rPr>
+          <w:rFonts w:ascii="Proxima Nova" w:eastAsia="MS Mincho" w:hAnsi="Proxima Nova" w:cs="Times New Roman"/>
+          <w:b/>
+          <w:sz w:val="24"/>
+          <w:szCs w:val="24"/>
+        </w:rPr>
+        <w:t>ngrok:</w:t>
       </w:r>
     </w:p>
     <w:p>
@@ -2342,7 +2343,6 @@
           <w:szCs w:val="24"/>
         </w:rPr>
       </w:pPr>
-      <w:proofErr w:type="spellStart"/>
       <w:r>
         <w:rPr>
           <w:rFonts w:ascii="Courier New" w:eastAsia="MS Mincho" w:hAnsi="Courier New" w:cs="Courier New"/>
@@ -2350,17 +2350,7 @@
           <w:sz w:val="24"/>
           <w:szCs w:val="24"/>
         </w:rPr>
-        <w:t>ngrok</w:t>
-      </w:r>
-      <w:proofErr w:type="spellEnd"/>
-      <w:r>
-        <w:rPr>
-          <w:rFonts w:ascii="Courier New" w:eastAsia="MS Mincho" w:hAnsi="Courier New" w:cs="Courier New"/>
-          <w:b/>
-          <w:sz w:val="24"/>
-          <w:szCs w:val="24"/>
-        </w:rPr>
-        <w:t xml:space="preserve"> http 8080</w:t>
+        <w:t>ngrok http 8080</w:t>
       </w:r>
     </w:p>
     <w:p>
@@ -2412,8 +2402,6 @@
         </w:rPr>
         <w:t xml:space="preserve">Sign into your Okta org as </w:t>
       </w:r>
-      <w:proofErr w:type="spellStart"/>
-      <w:proofErr w:type="gramStart"/>
       <w:r>
         <w:rPr>
           <w:rFonts w:ascii="Proxima Nova" w:eastAsia="MS Mincho" w:hAnsi="Proxima Nova" w:cs="Times New Roman"/>
@@ -2423,8 +2411,6 @@
         </w:rPr>
         <w:t>okta.service</w:t>
       </w:r>
-      <w:proofErr w:type="spellEnd"/>
-      <w:proofErr w:type="gramEnd"/>
       <w:r>
         <w:rPr>
           <w:rFonts w:ascii="Proxima Nova" w:eastAsia="MS Mincho" w:hAnsi="Proxima Nova" w:cs="Times New Roman"/>
@@ -2511,7 +2497,6 @@
           <w:sz w:val="24"/>
           <w:szCs w:val="24"/>
         </w:rPr>
-        <w:lastRenderedPageBreak/>
         <w:t xml:space="preserve">Click </w:t>
       </w:r>
       <w:r>
@@ -2890,29 +2875,7 @@
                 <w:sz w:val="24"/>
                 <w:szCs w:val="24"/>
               </w:rPr>
-              <w:t>x-</w:t>
-            </w:r>
-            <w:proofErr w:type="spellStart"/>
-            <w:r>
-              <w:rPr>
-                <w:rFonts w:ascii="Proxima Nova" w:eastAsia="Times New Roman" w:hAnsi="Proxima Nova" w:cs="Times New Roman"/>
-                <w:b/>
-                <w:color w:val="000000"/>
-                <w:sz w:val="24"/>
-                <w:szCs w:val="24"/>
-              </w:rPr>
-              <w:t>api</w:t>
-            </w:r>
-            <w:proofErr w:type="spellEnd"/>
-            <w:r>
-              <w:rPr>
-                <w:rFonts w:ascii="Proxima Nova" w:eastAsia="Times New Roman" w:hAnsi="Proxima Nova" w:cs="Times New Roman"/>
-                <w:b/>
-                <w:color w:val="000000"/>
-                <w:sz w:val="24"/>
-                <w:szCs w:val="24"/>
-              </w:rPr>
-              <w:t>-key</w:t>
+              <w:t>x-api-key</w:t>
             </w:r>
           </w:p>
         </w:tc>
@@ -2977,7 +2940,6 @@
                 <w:szCs w:val="36"/>
               </w:rPr>
             </w:pPr>
-            <w:proofErr w:type="gramStart"/>
             <w:r>
               <w:rPr>
                 <w:rFonts w:ascii="Proxima Nova" w:eastAsia="Times New Roman" w:hAnsi="Proxima Nova" w:cs="Arial"/>
@@ -2986,18 +2948,7 @@
                 <w:sz w:val="24"/>
                 <w:szCs w:val="36"/>
               </w:rPr>
-              <w:t>Tra!nme</w:t>
-            </w:r>
-            <w:proofErr w:type="gramEnd"/>
-            <w:r>
-              <w:rPr>
-                <w:rFonts w:ascii="Proxima Nova" w:eastAsia="Times New Roman" w:hAnsi="Proxima Nova" w:cs="Arial"/>
-                <w:b/>
-                <w:color w:val="000000"/>
-                <w:sz w:val="24"/>
-                <w:szCs w:val="36"/>
-              </w:rPr>
-              <w:t>4321</w:t>
+              <w:t>Tra!nme4321</w:t>
             </w:r>
           </w:p>
         </w:tc>
@@ -3230,6 +3181,7 @@
           <w:rFonts w:ascii="Calibri" w:eastAsia="MS Mincho" w:hAnsi="Calibri" w:cs="Times New Roman"/>
           <w:noProof/>
         </w:rPr>
+        <w:lastRenderedPageBreak/>
         <w:drawing>
           <wp:inline distT="0" distB="0" distL="0" distR="0" wp14:anchorId="515D427A" wp14:editId="01CC2C93">
             <wp:extent cx="4919345" cy="1181100"/>
@@ -3307,25 +3259,7 @@
           <w:sz w:val="24"/>
           <w:szCs w:val="24"/>
         </w:rPr>
-        <w:t xml:space="preserve">Go back to the </w:t>
-      </w:r>
-      <w:proofErr w:type="spellStart"/>
-      <w:r>
-        <w:rPr>
-          <w:rFonts w:ascii="Proxima Nova" w:eastAsia="MS Mincho" w:hAnsi="Proxima Nova" w:cs="Times New Roman"/>
-          <w:sz w:val="24"/>
-          <w:szCs w:val="24"/>
-        </w:rPr>
-        <w:t>ngrok</w:t>
-      </w:r>
-      <w:proofErr w:type="spellEnd"/>
-      <w:r>
-        <w:rPr>
-          <w:rFonts w:ascii="Proxima Nova" w:eastAsia="MS Mincho" w:hAnsi="Proxima Nova" w:cs="Times New Roman"/>
-          <w:sz w:val="24"/>
-          <w:szCs w:val="24"/>
-        </w:rPr>
-        <w:t xml:space="preserve"> command line window, you should see a new GET request:</w:t>
+        <w:t>Go back to the ngrok command line window, you should see a new GET request:</w:t>
       </w:r>
     </w:p>
     <w:bookmarkEnd w:id="6"/>
@@ -3680,7 +3614,6 @@
           <w:rFonts w:ascii="Calibri" w:eastAsia="MS Mincho" w:hAnsi="Calibri" w:cs="Times New Roman"/>
           <w:noProof/>
         </w:rPr>
-        <w:lastRenderedPageBreak/>
         <w:drawing>
           <wp:inline distT="0" distB="0" distL="0" distR="0" wp14:anchorId="493D83CF" wp14:editId="57F68147">
             <wp:extent cx="5443855" cy="533400"/>
@@ -3751,41 +3684,13 @@
           <w:szCs w:val="24"/>
         </w:rPr>
       </w:pPr>
-      <w:proofErr w:type="gramStart"/>
-      <w:r>
-        <w:rPr>
-          <w:rFonts w:ascii="Proxima Nova" w:eastAsia="MS Mincho" w:hAnsi="Proxima Nova" w:cs="Times New Roman"/>
-          <w:sz w:val="24"/>
-          <w:szCs w:val="24"/>
-        </w:rPr>
-        <w:t>In  the</w:t>
-      </w:r>
-      <w:proofErr w:type="gramEnd"/>
-      <w:r>
-        <w:rPr>
-          <w:rFonts w:ascii="Proxima Nova" w:eastAsia="MS Mincho" w:hAnsi="Proxima Nova" w:cs="Times New Roman"/>
-          <w:sz w:val="24"/>
-          <w:szCs w:val="24"/>
-        </w:rPr>
-        <w:t xml:space="preserve"> </w:t>
-      </w:r>
-      <w:proofErr w:type="spellStart"/>
-      <w:r>
-        <w:rPr>
-          <w:rFonts w:ascii="Proxima Nova" w:eastAsia="MS Mincho" w:hAnsi="Proxima Nova" w:cs="Times New Roman"/>
-          <w:sz w:val="24"/>
-          <w:szCs w:val="24"/>
-        </w:rPr>
-        <w:t>ngrok</w:t>
-      </w:r>
-      <w:proofErr w:type="spellEnd"/>
-      <w:r>
-        <w:rPr>
-          <w:rFonts w:ascii="Proxima Nova" w:eastAsia="MS Mincho" w:hAnsi="Proxima Nova" w:cs="Times New Roman"/>
-          <w:sz w:val="24"/>
-          <w:szCs w:val="24"/>
-        </w:rPr>
-        <w:t xml:space="preserve"> command line window, you should see a new POST request:</w:t>
+      <w:r>
+        <w:rPr>
+          <w:rFonts w:ascii="Proxima Nova" w:eastAsia="MS Mincho" w:hAnsi="Proxima Nova" w:cs="Times New Roman"/>
+          <w:sz w:val="24"/>
+          <w:szCs w:val="24"/>
+        </w:rPr>
+        <w:t>In  the ngrok command line window, you should see a new POST request:</w:t>
       </w:r>
     </w:p>
     <w:p>
@@ -3874,27 +3779,7 @@
           <w:sz w:val="24"/>
           <w:szCs w:val="24"/>
         </w:rPr>
-        <w:t xml:space="preserve"> Run -&gt; Stop ‘</w:t>
-      </w:r>
-      <w:proofErr w:type="spellStart"/>
-      <w:r>
-        <w:rPr>
-          <w:rFonts w:ascii="Proxima Nova" w:eastAsia="MS Mincho" w:hAnsi="Proxima Nova" w:cs="Times New Roman"/>
-          <w:b/>
-          <w:sz w:val="24"/>
-          <w:szCs w:val="24"/>
-        </w:rPr>
-        <w:t>HookprojectApplication</w:t>
-      </w:r>
-      <w:proofErr w:type="spellEnd"/>
-      <w:r>
-        <w:rPr>
-          <w:rFonts w:ascii="Proxima Nova" w:eastAsia="MS Mincho" w:hAnsi="Proxima Nova" w:cs="Times New Roman"/>
-          <w:b/>
-          <w:sz w:val="24"/>
-          <w:szCs w:val="24"/>
-        </w:rPr>
-        <w:t>’.</w:t>
+        <w:t xml:space="preserve"> Run -&gt; Stop ‘HookprojectApplication’.</w:t>
       </w:r>
     </w:p>
     <w:sectPr>
@@ -3908,7 +3793,7 @@
 </file>
 
 <file path=word/numbering.xml><?xml version="1.0" encoding="utf-8"?>
-<w:numbering xmlns:wpc="http://schemas.microsoft.com/office/word/2010/wordprocessingCanvas" xmlns:cx="http://schemas.microsoft.com/office/drawing/2014/chartex" xmlns:cx1="http://schemas.microsoft.com/office/drawing/2015/9/8/chartex" xmlns:cx2="http://schemas.microsoft.com/office/drawing/2015/10/21/chartex" xmlns:cx3="http://schemas.microsoft.com/office/drawing/2016/5/9/chartex" xmlns:cx4="http://schemas.microsoft.com/office/drawing/2016/5/10/chartex" xmlns:cx5="http://schemas.microsoft.com/office/drawing/2016/5/11/chartex" xmlns:cx6="http://schemas.microsoft.com/office/drawing/2016/5/12/chartex" xmlns:cx7="http://schemas.microsoft.com/office/drawing/2016/5/13/chartex" xmlns:cx8="http://schemas.microsoft.com/office/drawing/2016/5/14/chartex" xmlns:mc="http://schemas.openxmlformats.org/markup-compatibility/2006" xmlns:aink="http://schemas.microsoft.com/office/drawing/2016/ink" xmlns:am3d="http://schemas.microsoft.com/office/drawing/2017/model3d" xmlns:o="urn:schemas-microsoft-com:office:office" xmlns:r="http://schemas.openxmlformats.org/officeDocument/2006/relationships" xmlns:m="http://schemas.openxmlformats.org/officeDocument/2006/math" xmlns:v="urn:schemas-microsoft-com:vml" xmlns:wp14="http://schemas.microsoft.com/office/word/2010/wordprocessingDrawing" xmlns:wp="http://schemas.openxmlformats.org/drawingml/2006/wordprocessingDrawing" xmlns:w10="urn:schemas-microsoft-com:office:word" xmlns:w="http://schemas.openxmlformats.org/wordprocessingml/2006/main" xmlns:w14="http://schemas.microsoft.com/office/word/2010/wordml" xmlns:w15="http://schemas.microsoft.com/office/word/2012/wordml" xmlns:w16cid="http://schemas.microsoft.com/office/word/2016/wordml/cid" xmlns:w16se="http://schemas.microsoft.com/office/word/2015/wordml/symex" xmlns:wpg="http://schemas.microsoft.com/office/word/2010/wordprocessingGroup" xmlns:wpi="http://schemas.microsoft.com/office/word/2010/wordprocessingInk" xmlns:wne="http://schemas.microsoft.com/office/word/2006/wordml" xmlns:wps="http://schemas.microsoft.com/office/word/2010/wordprocessingShape" mc:Ignorable="w14 w15 w16se w16cid wp14">
+<w:numbering xmlns:wpc="http://schemas.microsoft.com/office/word/2010/wordprocessingCanvas" xmlns:cx="http://schemas.microsoft.com/office/drawing/2014/chartex" xmlns:cx1="http://schemas.microsoft.com/office/drawing/2015/9/8/chartex" xmlns:cx2="http://schemas.microsoft.com/office/drawing/2015/10/21/chartex" xmlns:cx3="http://schemas.microsoft.com/office/drawing/2016/5/9/chartex" xmlns:cx4="http://schemas.microsoft.com/office/drawing/2016/5/10/chartex" xmlns:cx5="http://schemas.microsoft.com/office/drawing/2016/5/11/chartex" xmlns:cx6="http://schemas.microsoft.com/office/drawing/2016/5/12/chartex" xmlns:cx7="http://schemas.microsoft.com/office/drawing/2016/5/13/chartex" xmlns:cx8="http://schemas.microsoft.com/office/drawing/2016/5/14/chartex" xmlns:mc="http://schemas.openxmlformats.org/markup-compatibility/2006" xmlns:aink="http://schemas.microsoft.com/office/drawing/2016/ink" xmlns:am3d="http://schemas.microsoft.com/office/drawing/2017/model3d" xmlns:o="urn:schemas-microsoft-com:office:office" xmlns:r="http://schemas.openxmlformats.org/officeDocument/2006/relationships" xmlns:m="http://schemas.openxmlformats.org/officeDocument/2006/math" xmlns:v="urn:schemas-microsoft-com:vml" xmlns:wp14="http://schemas.microsoft.com/office/word/2010/wordprocessingDrawing" xmlns:wp="http://schemas.openxmlformats.org/drawingml/2006/wordprocessingDrawing" xmlns:w10="urn:schemas-microsoft-com:office:word" xmlns:w="http://schemas.openxmlformats.org/wordprocessingml/2006/main" xmlns:w14="http://schemas.microsoft.com/office/word/2010/wordml" xmlns:w15="http://schemas.microsoft.com/office/word/2012/wordml" xmlns:w16cex="http://schemas.microsoft.com/office/word/2018/wordml/cex" xmlns:w16cid="http://schemas.microsoft.com/office/word/2016/wordml/cid" xmlns:w16="http://schemas.microsoft.com/office/word/2018/wordml" xmlns:w16se="http://schemas.microsoft.com/office/word/2015/wordml/symex" xmlns:wpg="http://schemas.microsoft.com/office/word/2010/wordprocessingGroup" xmlns:wpi="http://schemas.microsoft.com/office/word/2010/wordprocessingInk" xmlns:wne="http://schemas.microsoft.com/office/word/2006/wordml" xmlns:wps="http://schemas.microsoft.com/office/word/2010/wordprocessingShape" mc:Ignorable="w14 w15 w16se w16cid w16 w16cex wp14">
   <w:abstractNum w:abstractNumId="0" w15:restartNumberingAfterBreak="0">
     <w:nsid w:val="05816867"/>
     <w:multiLevelType w:val="hybridMultilevel"/>
@@ -4469,8 +4354,8 @@
   <w:abstractNum w:abstractNumId="5" w15:restartNumberingAfterBreak="0">
     <w:nsid w:val="641F3327"/>
     <w:multiLevelType w:val="hybridMultilevel"/>
-    <w:tmpl w:val="94005524"/>
-    <w:lvl w:ilvl="0" w:tplc="637859F8">
+    <w:tmpl w:val="39A6F512"/>
+    <w:lvl w:ilvl="0" w:tplc="7E5E4E68">
       <w:start w:val="1"/>
       <w:numFmt w:val="decimal"/>
       <w:lvlText w:val="%1."/>
@@ -4481,6 +4366,10 @@
         </w:tabs>
         <w:ind w:left="720" w:hanging="360"/>
       </w:pPr>
+      <w:rPr>
+        <w:b w:val="0"/>
+        <w:bCs w:val="0"/>
+      </w:rPr>
     </w:lvl>
     <w:lvl w:ilvl="1" w:tplc="04090019">
       <w:start w:val="1"/>
@@ -5155,7 +5044,7 @@
 </file>
 
 <file path=word/styles.xml><?xml version="1.0" encoding="utf-8"?>
-<w:styles xmlns:mc="http://schemas.openxmlformats.org/markup-compatibility/2006" xmlns:r="http://schemas.openxmlformats.org/officeDocument/2006/relationships" xmlns:w="http://schemas.openxmlformats.org/wordprocessingml/2006/main" xmlns:w14="http://schemas.microsoft.com/office/word/2010/wordml" xmlns:w15="http://schemas.microsoft.com/office/word/2012/wordml" xmlns:w16cid="http://schemas.microsoft.com/office/word/2016/wordml/cid" xmlns:w16se="http://schemas.microsoft.com/office/word/2015/wordml/symex" mc:Ignorable="w14 w15 w16se w16cid">
+<w:styles xmlns:mc="http://schemas.openxmlformats.org/markup-compatibility/2006" xmlns:r="http://schemas.openxmlformats.org/officeDocument/2006/relationships" xmlns:w="http://schemas.openxmlformats.org/wordprocessingml/2006/main" xmlns:w14="http://schemas.microsoft.com/office/word/2010/wordml" xmlns:w15="http://schemas.microsoft.com/office/word/2012/wordml" xmlns:w16cex="http://schemas.microsoft.com/office/word/2018/wordml/cex" xmlns:w16cid="http://schemas.microsoft.com/office/word/2016/wordml/cid" xmlns:w16="http://schemas.microsoft.com/office/word/2018/wordml" xmlns:w16se="http://schemas.microsoft.com/office/word/2015/wordml/symex" mc:Ignorable="w14 w15 w16se w16cid w16 w16cex">
   <w:docDefaults>
     <w:rPrDefault>
       <w:rPr>
@@ -5905,6 +5794,21 @@
 </file>
 
 <file path=customXml/item1.xml><?xml version="1.0" encoding="utf-8"?>
+<p:properties xmlns:p="http://schemas.microsoft.com/office/2006/metadata/properties" xmlns:xsi="http://www.w3.org/2001/XMLSchema-instance" xmlns:pc="http://schemas.microsoft.com/office/infopath/2007/PartnerControls">
+  <documentManagement/>
+</p:properties>
+</file>
+
+<file path=customXml/item2.xml><?xml version="1.0" encoding="utf-8"?>
+<?mso-contentType ?>
+<FormTemplates xmlns="http://schemas.microsoft.com/sharepoint/v3/contenttype/forms">
+  <Display>DocumentLibraryForm</Display>
+  <Edit>DocumentLibraryForm</Edit>
+  <New>DocumentLibraryForm</New>
+</FormTemplates>
+</file>
+
+<file path=customXml/item3.xml><?xml version="1.0" encoding="utf-8"?>
 <ct:contentTypeSchema xmlns:ct="http://schemas.microsoft.com/office/2006/metadata/contentType" xmlns:ma="http://schemas.microsoft.com/office/2006/metadata/properties/metaAttributes" ct:_="" ma:_="" ma:contentTypeName="Document" ma:contentTypeID="0x010100B5DEF25267E0FE4E9E5ABD4881E52D48" ma:contentTypeVersion="13" ma:contentTypeDescription="Create a new document." ma:contentTypeScope="" ma:versionID="ca6e15b65f5070bd90ace307e5b7ce20">
   <xsd:schema xmlns:xsd="http://www.w3.org/2001/XMLSchema" xmlns:xs="http://www.w3.org/2001/XMLSchema" xmlns:p="http://schemas.microsoft.com/office/2006/metadata/properties" xmlns:ns3="148f229a-6f4d-4b41-9aef-52a85ce1495a" xmlns:ns4="b4d61087-3ff2-4c76-a8f1-a7ab502a9211" targetNamespace="http://schemas.microsoft.com/office/2006/metadata/properties" ma:root="true" ma:fieldsID="b71e1354bb7dffd75c8f365984f4a4d1" ns3:_="" ns4:_="">
     <xsd:import namespace="148f229a-6f4d-4b41-9aef-52a85ce1495a"/>
@@ -6127,22 +6031,24 @@
 </ct:contentTypeSchema>
 </file>
 
-<file path=customXml/item2.xml><?xml version="1.0" encoding="utf-8"?>
-<?mso-contentType ?>
-<FormTemplates xmlns="http://schemas.microsoft.com/sharepoint/v3/contenttype/forms">
-  <Display>DocumentLibraryForm</Display>
-  <Edit>DocumentLibraryForm</Edit>
-  <New>DocumentLibraryForm</New>
-</FormTemplates>
+<file path=customXml/itemProps1.xml><?xml version="1.0" encoding="utf-8"?>
+<ds:datastoreItem xmlns:ds="http://schemas.openxmlformats.org/officeDocument/2006/customXml" ds:itemID="{324B598B-75A3-4F3B-9838-D68C54298A5D}">
+  <ds:schemaRefs>
+    <ds:schemaRef ds:uri="http://schemas.microsoft.com/office/2006/metadata/properties"/>
+    <ds:schemaRef ds:uri="http://schemas.microsoft.com/office/infopath/2007/PartnerControls"/>
+  </ds:schemaRefs>
+</ds:datastoreItem>
 </file>
 
-<file path=customXml/item3.xml><?xml version="1.0" encoding="utf-8"?>
-<p:properties xmlns:p="http://schemas.microsoft.com/office/2006/metadata/properties" xmlns:xsi="http://www.w3.org/2001/XMLSchema-instance" xmlns:pc="http://schemas.microsoft.com/office/infopath/2007/PartnerControls">
-  <documentManagement/>
-</p:properties>
+<file path=customXml/itemProps2.xml><?xml version="1.0" encoding="utf-8"?>
+<ds:datastoreItem xmlns:ds="http://schemas.openxmlformats.org/officeDocument/2006/customXml" ds:itemID="{30F8665B-7500-4177-9D95-194170DF2868}">
+  <ds:schemaRefs>
+    <ds:schemaRef ds:uri="http://schemas.microsoft.com/sharepoint/v3/contenttype/forms"/>
+  </ds:schemaRefs>
+</ds:datastoreItem>
 </file>
 
-<file path=customXml/itemProps1.xml><?xml version="1.0" encoding="utf-8"?>
+<file path=customXml/itemProps3.xml><?xml version="1.0" encoding="utf-8"?>
 <ds:datastoreItem xmlns:ds="http://schemas.openxmlformats.org/officeDocument/2006/customXml" ds:itemID="{B9571180-7B90-4FFD-862F-0182259351B6}">
   <ds:schemaRefs>
     <ds:schemaRef ds:uri="http://schemas.microsoft.com/office/2006/metadata/contentType"/>
@@ -6159,21 +6065,4 @@
     <ds:schemaRef ds:uri="http://schemas.microsoft.com/internal/obd"/>
   </ds:schemaRefs>
 </ds:datastoreItem>
-</file>
-
-<file path=customXml/itemProps2.xml><?xml version="1.0" encoding="utf-8"?>
-<ds:datastoreItem xmlns:ds="http://schemas.openxmlformats.org/officeDocument/2006/customXml" ds:itemID="{30F8665B-7500-4177-9D95-194170DF2868}">
-  <ds:schemaRefs>
-    <ds:schemaRef ds:uri="http://schemas.microsoft.com/sharepoint/v3/contenttype/forms"/>
-  </ds:schemaRefs>
-</ds:datastoreItem>
-</file>
-
-<file path=customXml/itemProps3.xml><?xml version="1.0" encoding="utf-8"?>
-<ds:datastoreItem xmlns:ds="http://schemas.openxmlformats.org/officeDocument/2006/customXml" ds:itemID="{324B598B-75A3-4F3B-9838-D68C54298A5D}">
-  <ds:schemaRefs>
-    <ds:schemaRef ds:uri="http://schemas.microsoft.com/office/2006/metadata/properties"/>
-    <ds:schemaRef ds:uri="http://schemas.microsoft.com/office/infopath/2007/PartnerControls"/>
-  </ds:schemaRefs>
-</ds:datastoreItem>
 </file>
</xml_diff>